<commit_message>
12/5/2022 Nguyen updated document structure
</commit_message>
<xml_diff>
--- a/Document/DD130 - DETAILED DESIGN/[TVP] DD130 - Detailed Design-v1.0.docx
+++ b/Document/DD130 - DETAILED DESIGN/[TVP] DD130 - Detailed Design-v1.0.docx
@@ -4187,29 +4187,78 @@
         <w:rPr>
           <w:szCs w:val="18"/>
         </w:rPr>
-        <w:t xml:space="preserve"> the elements for a scenario of system behavior; you can align each participating element with one of three key perspectives: Entity, </w:t>
-      </w:r>
-      <w:r>
-        <w:rPr>
-          <w:szCs w:val="18"/>
+        <w:t xml:space="preserve"> the elements for a scenario of system behavior; you can align each participating element with one of three key perspectives: Entity, Control, or Boundary. Although specifics of languages, frameworks, and heuristics of quality design will drive the final design, a first cut that covers required system behavior can always be assembled with elements of these three perspectives.</w:t>
+      </w:r>
+    </w:p>
+    <w:p>
+      <w:pPr>
+        <w:pBdr>
+          <w:top w:val="nil"/>
+          <w:left w:val="nil"/>
+          <w:bottom w:val="nil"/>
+          <w:right w:val="nil"/>
+          <w:between w:val="nil"/>
+        </w:pBdr>
+        <w:jc w:val="center"/>
+        <w:rPr>
+          <w:szCs w:val="18"/>
+        </w:rPr>
+      </w:pPr>
+      <w:r>
+        <w:rPr>
+          <w:szCs w:val="18"/>
+        </w:rPr>
+        <w:tab/>
+      </w:r>
+      <w:r>
+        <w:rPr>
+          <w:szCs w:val="18"/>
+        </w:rPr>
+        <w:tab/>
+      </w:r>
+      <w:r>
+        <w:rPr>
+          <w:szCs w:val="18"/>
+        </w:rPr>
+        <w:tab/>
+      </w:r>
+      <w:r>
+        <w:rPr>
+          <w:szCs w:val="18"/>
+        </w:rPr>
+        <w:tab/>
+      </w:r>
+    </w:p>
+    <w:p>
+      <w:pPr>
+        <w:pBdr>
+          <w:top w:val="nil"/>
+          <w:left w:val="nil"/>
+          <w:bottom w:val="nil"/>
+          <w:right w:val="nil"/>
+          <w:between w:val="nil"/>
+        </w:pBdr>
+        <w:jc w:val="center"/>
+        <w:rPr>
+          <w:i/>
+          <w:szCs w:val="18"/>
+        </w:rPr>
+      </w:pPr>
+      <w:r>
+        <w:rPr>
+          <w:noProof/>
         </w:rPr>
         <w:lastRenderedPageBreak/>
-        <w:t>Control, or Boundary. Although specifics of languages, frameworks, and heuristics of quality design will drive the final design, a first cut that covers required system behavior can always be assembled with elements of these three perspectives.</w:t>
-      </w:r>
-      <w:r>
-        <w:rPr>
-          <w:noProof/>
-        </w:rPr>
         <w:drawing>
-          <wp:anchor distT="114300" distB="114300" distL="114300" distR="114300" simplePos="0" relativeHeight="251661312" behindDoc="0" locked="0" layoutInCell="1" hidden="0" allowOverlap="1" wp14:anchorId="1CA00398" wp14:editId="41B6A301">
+          <wp:anchor distT="114300" distB="114300" distL="114300" distR="114300" simplePos="0" relativeHeight="251661312" behindDoc="0" locked="0" layoutInCell="1" hidden="0" allowOverlap="1" wp14:anchorId="1CA00398" wp14:editId="740D25B3">
             <wp:simplePos x="0" y="0"/>
             <wp:positionH relativeFrom="column">
-              <wp:posOffset>904875</wp:posOffset>
+              <wp:posOffset>1050290</wp:posOffset>
             </wp:positionH>
             <wp:positionV relativeFrom="paragraph">
-              <wp:posOffset>1066800</wp:posOffset>
+              <wp:posOffset>965835</wp:posOffset>
             </wp:positionV>
-            <wp:extent cx="4085273" cy="2997593"/>
+            <wp:extent cx="4084955" cy="2997200"/>
             <wp:effectExtent l="0" t="0" r="0" b="0"/>
             <wp:wrapTopAndBottom distT="114300" distB="114300"/>
             <wp:docPr id="27" name="image3.png"/>
@@ -4231,7 +4280,7 @@
                   <pic:spPr>
                     <a:xfrm>
                       <a:off x="0" y="0"/>
-                      <a:ext cx="4085273" cy="2997593"/>
+                      <a:ext cx="4084955" cy="2997200"/>
                     </a:xfrm>
                     <a:prstGeom prst="rect">
                       <a:avLst/>
@@ -4244,80 +4293,18 @@
           </wp:anchor>
         </w:drawing>
       </w:r>
-    </w:p>
-    <w:p>
-      <w:pPr>
-        <w:pBdr>
-          <w:top w:val="nil"/>
-          <w:left w:val="nil"/>
-          <w:bottom w:val="nil"/>
-          <w:right w:val="nil"/>
-          <w:between w:val="nil"/>
-        </w:pBdr>
-        <w:jc w:val="center"/>
-        <w:rPr>
-          <w:szCs w:val="18"/>
-        </w:rPr>
-      </w:pPr>
-      <w:r>
-        <w:rPr>
-          <w:szCs w:val="18"/>
-        </w:rPr>
-        <w:tab/>
-      </w:r>
-      <w:r>
-        <w:rPr>
-          <w:szCs w:val="18"/>
-        </w:rPr>
-        <w:tab/>
-      </w:r>
-      <w:r>
-        <w:rPr>
-          <w:szCs w:val="18"/>
-        </w:rPr>
-        <w:tab/>
-      </w:r>
-      <w:r>
-        <w:rPr>
-          <w:szCs w:val="18"/>
-        </w:rPr>
-        <w:tab/>
-      </w:r>
-    </w:p>
-    <w:p>
-      <w:pPr>
-        <w:pBdr>
-          <w:top w:val="nil"/>
-          <w:left w:val="nil"/>
-          <w:bottom w:val="nil"/>
-          <w:right w:val="nil"/>
-          <w:between w:val="nil"/>
-        </w:pBdr>
-        <w:jc w:val="center"/>
-        <w:rPr>
-          <w:i/>
-          <w:szCs w:val="18"/>
-        </w:rPr>
-      </w:pPr>
-      <w:r>
-        <w:rPr>
-          <w:i/>
-          <w:szCs w:val="18"/>
-        </w:rPr>
-        <w:t>Image 1: Login</w:t>
-      </w:r>
       <w:r>
         <w:rPr>
           <w:noProof/>
         </w:rPr>
         <w:drawing>
-          <wp:anchor distT="114300" distB="114300" distL="114300" distR="114300" simplePos="0" relativeHeight="251662336" behindDoc="0" locked="0" layoutInCell="1" hidden="0" allowOverlap="1" wp14:anchorId="16982D77" wp14:editId="6714E85F">
+          <wp:anchor distT="114300" distB="114300" distL="114300" distR="114300" simplePos="0" relativeHeight="251662336" behindDoc="0" locked="0" layoutInCell="1" hidden="0" allowOverlap="1" wp14:anchorId="16982D77" wp14:editId="0B6C4458">
             <wp:simplePos x="0" y="0"/>
             <wp:positionH relativeFrom="column">
-              <wp:posOffset>1190625</wp:posOffset>
+              <wp:posOffset>1401041</wp:posOffset>
             </wp:positionH>
             <wp:positionV relativeFrom="paragraph">
-              <wp:posOffset>342900</wp:posOffset>
+              <wp:posOffset>502227</wp:posOffset>
             </wp:positionV>
             <wp:extent cx="3799523" cy="1423786"/>
             <wp:effectExtent l="0" t="0" r="0" b="0"/>
@@ -4353,6 +4340,13 @@
             </a:graphic>
           </wp:anchor>
         </w:drawing>
+      </w:r>
+      <w:r>
+        <w:rPr>
+          <w:i/>
+          <w:szCs w:val="18"/>
+        </w:rPr>
+        <w:t>Image 1: Login</w:t>
       </w:r>
     </w:p>
     <w:p>

</xml_diff>